<commit_message>
Add v2 and v3 and videos
</commit_message>
<xml_diff>
--- a/INSTRUCTIONS.docx
+++ b/INSTRUCTIONS.docx
@@ -209,36 +209,8 @@
           <w:sz w:val="24"/>
           <w:szCs w:val="24"/>
         </w:rPr>
-        <w:t>Run: cd path\</w:t>
-      </w:r>
-      <w:proofErr w:type="spellStart"/>
-      <w:r>
-        <w:rPr>
-          <w:rFonts w:ascii="Helvetica" w:hAnsi="Helvetica"/>
-          <w:sz w:val="24"/>
-          <w:szCs w:val="24"/>
-        </w:rPr>
-        <w:t>BLDC_Speed_Control</w:t>
-      </w:r>
-      <w:proofErr w:type="spellEnd"/>
-      <w:r>
-        <w:rPr>
-          <w:rFonts w:ascii="Helvetica" w:hAnsi="Helvetica"/>
-          <w:sz w:val="24"/>
-          <w:szCs w:val="24"/>
-        </w:rPr>
-        <w:t>\</w:t>
-      </w:r>
-      <w:proofErr w:type="spellStart"/>
-      <w:r>
-        <w:rPr>
-          <w:rFonts w:ascii="Helvetica" w:hAnsi="Helvetica"/>
-          <w:sz w:val="24"/>
-          <w:szCs w:val="24"/>
-        </w:rPr>
-        <w:t>Python_DataLogger</w:t>
-      </w:r>
-      <w:proofErr w:type="spellEnd"/>
+        <w:t>Run: cd path\BLDC_Speed_Control\Python_DataLogger</w:t>
+      </w:r>
     </w:p>
     <w:p>
       <w:pPr>
@@ -535,8 +507,6 @@
           <w:szCs w:val="24"/>
         </w:rPr>
       </w:pPr>
-      <w:bookmarkStart w:id="1" w:name="_GoBack"/>
-      <w:bookmarkEnd w:id="1"/>
     </w:p>
     <w:p>
       <w:pPr>
@@ -900,7 +870,6 @@
         </w:rPr>
         <w:t xml:space="preserve">Open sketch </w:t>
       </w:r>
-      <w:proofErr w:type="spellStart"/>
       <w:r>
         <w:rPr>
           <w:rFonts w:ascii="Helvetica" w:hAnsi="Helvetica"/>
@@ -909,18 +878,7 @@
           <w:sz w:val="24"/>
           <w:szCs w:val="24"/>
         </w:rPr>
-        <w:t>IR_Sensor.ino</w:t>
-      </w:r>
-      <w:proofErr w:type="spellEnd"/>
-      <w:r>
-        <w:rPr>
-          <w:rFonts w:ascii="Helvetica" w:hAnsi="Helvetica"/>
-          <w:i/>
-          <w:iCs/>
-          <w:sz w:val="24"/>
-          <w:szCs w:val="24"/>
-        </w:rPr>
-        <w:t xml:space="preserve"> </w:t>
+        <w:t xml:space="preserve">IR_Sensor.ino </w:t>
       </w:r>
       <w:r>
         <w:rPr>
@@ -944,36 +902,8 @@
           <w:sz w:val="24"/>
           <w:szCs w:val="24"/>
         </w:rPr>
-        <w:t>\</w:t>
-      </w:r>
-      <w:proofErr w:type="spellStart"/>
-      <w:r>
-        <w:rPr>
-          <w:rFonts w:ascii="Helvetica" w:hAnsi="Helvetica"/>
-          <w:sz w:val="24"/>
-          <w:szCs w:val="24"/>
-        </w:rPr>
-        <w:t>BLDC_Speed_Control</w:t>
-      </w:r>
-      <w:proofErr w:type="spellEnd"/>
-      <w:r>
-        <w:rPr>
-          <w:rFonts w:ascii="Helvetica" w:hAnsi="Helvetica"/>
-          <w:sz w:val="24"/>
-          <w:szCs w:val="24"/>
-        </w:rPr>
-        <w:t>\</w:t>
-      </w:r>
-      <w:proofErr w:type="spellStart"/>
-      <w:r>
-        <w:rPr>
-          <w:rFonts w:ascii="Helvetica" w:hAnsi="Helvetica"/>
-          <w:sz w:val="24"/>
-          <w:szCs w:val="24"/>
-        </w:rPr>
-        <w:t>IR_Sensor</w:t>
-      </w:r>
-      <w:proofErr w:type="spellEnd"/>
+        <w:t>\BLDC_Speed_Control\IR_Sensor</w:t>
+      </w:r>
     </w:p>
     <w:p>
       <w:pPr>
@@ -1135,43 +1065,7 @@
           <w:sz w:val="24"/>
           <w:szCs w:val="24"/>
         </w:rPr>
-        <w:t>Run: cd path\</w:t>
-      </w:r>
-      <w:proofErr w:type="spellStart"/>
-      <w:r>
-        <w:rPr>
-          <w:rFonts w:ascii="Helvetica" w:hAnsi="Helvetica"/>
-          <w:sz w:val="24"/>
-          <w:szCs w:val="24"/>
-        </w:rPr>
-        <w:t>BLDC_Speed_Control</w:t>
-      </w:r>
-      <w:proofErr w:type="spellEnd"/>
-      <w:r>
-        <w:rPr>
-          <w:rFonts w:ascii="Helvetica" w:hAnsi="Helvetica"/>
-          <w:sz w:val="24"/>
-          <w:szCs w:val="24"/>
-        </w:rPr>
-        <w:t>\</w:t>
-      </w:r>
-      <w:proofErr w:type="spellStart"/>
-      <w:r>
-        <w:rPr>
-          <w:rFonts w:ascii="Helvetica" w:hAnsi="Helvetica"/>
-          <w:sz w:val="24"/>
-          <w:szCs w:val="24"/>
-        </w:rPr>
-        <w:t>Python_DataLogger</w:t>
-      </w:r>
-      <w:proofErr w:type="spellEnd"/>
-      <w:r>
-        <w:rPr>
-          <w:rFonts w:ascii="Helvetica" w:hAnsi="Helvetica"/>
-          <w:sz w:val="24"/>
-          <w:szCs w:val="24"/>
-        </w:rPr>
-        <w:t>\src</w:t>
+        <w:t>Run: cd path\BLDC_Speed_Control\Python_DataLogger\src</w:t>
       </w:r>
     </w:p>
     <w:p>
@@ -1281,18 +1175,32 @@
           <w:sz w:val="24"/>
           <w:szCs w:val="24"/>
         </w:rPr>
-        <w:t xml:space="preserve">Motor start to rotate to 1800 </w:t>
-      </w:r>
-      <w:proofErr w:type="spellStart"/>
-      <w:r>
-        <w:rPr>
-          <w:rFonts w:ascii="Helvetica" w:hAnsi="Helvetica"/>
-          <w:sz w:val="24"/>
-          <w:szCs w:val="24"/>
-        </w:rPr>
-        <w:t>rmp</w:t>
-      </w:r>
-      <w:proofErr w:type="spellEnd"/>
+        <w:t xml:space="preserve">Motor start to rotate </w:t>
+      </w:r>
+      <w:r>
+        <w:rPr>
+          <w:rFonts w:ascii="Helvetica" w:hAnsi="Helvetica"/>
+          <w:sz w:val="24"/>
+          <w:szCs w:val="24"/>
+        </w:rPr>
+        <w:t>at</w:t>
+      </w:r>
+      <w:r>
+        <w:rPr>
+          <w:rFonts w:ascii="Helvetica" w:hAnsi="Helvetica"/>
+          <w:sz w:val="24"/>
+          <w:szCs w:val="24"/>
+        </w:rPr>
+        <w:t xml:space="preserve"> 1800 rp</w:t>
+      </w:r>
+      <w:r>
+        <w:rPr>
+          <w:rFonts w:ascii="Helvetica" w:hAnsi="Helvetica"/>
+          <w:sz w:val="24"/>
+          <w:szCs w:val="24"/>
+        </w:rPr>
+        <w:t>m</w:t>
+      </w:r>
     </w:p>
     <w:p>
       <w:pPr>
@@ -1313,43 +1221,7 @@
           <w:sz w:val="24"/>
           <w:szCs w:val="24"/>
         </w:rPr>
-        <w:t>An csv report is exported at path\</w:t>
-      </w:r>
-      <w:proofErr w:type="spellStart"/>
-      <w:r>
-        <w:rPr>
-          <w:rFonts w:ascii="Helvetica" w:hAnsi="Helvetica"/>
-          <w:sz w:val="24"/>
-          <w:szCs w:val="24"/>
-        </w:rPr>
-        <w:t>BLDC_Speed_Control</w:t>
-      </w:r>
-      <w:proofErr w:type="spellEnd"/>
-      <w:r>
-        <w:rPr>
-          <w:rFonts w:ascii="Helvetica" w:hAnsi="Helvetica"/>
-          <w:sz w:val="24"/>
-          <w:szCs w:val="24"/>
-        </w:rPr>
-        <w:t>\</w:t>
-      </w:r>
-      <w:proofErr w:type="spellStart"/>
-      <w:r>
-        <w:rPr>
-          <w:rFonts w:ascii="Helvetica" w:hAnsi="Helvetica"/>
-          <w:sz w:val="24"/>
-          <w:szCs w:val="24"/>
-        </w:rPr>
-        <w:t>Python_DataLogger</w:t>
-      </w:r>
-      <w:proofErr w:type="spellEnd"/>
-      <w:r>
-        <w:rPr>
-          <w:rFonts w:ascii="Helvetica" w:hAnsi="Helvetica"/>
-          <w:sz w:val="24"/>
-          <w:szCs w:val="24"/>
-        </w:rPr>
-        <w:t>\csv</w:t>
+        <w:t>An csv report is exported at path\BLDC_Speed_Control\Python_DataLogger\csv</w:t>
       </w:r>
     </w:p>
     <w:p>
@@ -1372,25 +1244,7 @@
           <w:szCs w:val="24"/>
         </w:rPr>
         <w:lastRenderedPageBreak/>
-        <w:t xml:space="preserve">For stopping motor, run: </w:t>
-      </w:r>
-      <w:proofErr w:type="spellStart"/>
-      <w:r>
-        <w:rPr>
-          <w:rFonts w:ascii="Helvetica" w:hAnsi="Helvetica"/>
-          <w:sz w:val="24"/>
-          <w:szCs w:val="24"/>
-        </w:rPr>
-        <w:t>ctrl+c</w:t>
-      </w:r>
-      <w:proofErr w:type="spellEnd"/>
-      <w:r>
-        <w:rPr>
-          <w:rFonts w:ascii="Helvetica" w:hAnsi="Helvetica"/>
-          <w:sz w:val="24"/>
-          <w:szCs w:val="24"/>
-        </w:rPr>
-        <w:t xml:space="preserve"> in Command Prompt</w:t>
+        <w:t>For stopping motor, run: ctrl+c in Command Prompt</w:t>
       </w:r>
     </w:p>
     <w:p>
@@ -1991,7 +1845,6 @@
         </w:rPr>
         <w:t xml:space="preserve">Open sketch </w:t>
       </w:r>
-      <w:proofErr w:type="spellStart"/>
       <w:r>
         <w:rPr>
           <w:rFonts w:ascii="Helvetica" w:hAnsi="Helvetica"/>
@@ -2002,34 +1855,14 @@
         </w:rPr>
         <w:t>Hall_Sensor.ino</w:t>
       </w:r>
-      <w:proofErr w:type="spellEnd"/>
-      <w:r>
-        <w:rPr>
-          <w:rFonts w:ascii="Helvetica" w:hAnsi="Helvetica"/>
-          <w:sz w:val="24"/>
-          <w:szCs w:val="24"/>
-        </w:rPr>
-        <w:t xml:space="preserve"> at path\</w:t>
-      </w:r>
-      <w:proofErr w:type="spellStart"/>
-      <w:r>
-        <w:rPr>
-          <w:rFonts w:ascii="Helvetica" w:hAnsi="Helvetica"/>
-          <w:sz w:val="24"/>
-          <w:szCs w:val="24"/>
-        </w:rPr>
-        <w:t>BLDC_Speed_Control</w:t>
-      </w:r>
-      <w:proofErr w:type="spellEnd"/>
-      <w:r>
-        <w:rPr>
-          <w:rFonts w:ascii="Helvetica" w:hAnsi="Helvetica"/>
-          <w:sz w:val="24"/>
-          <w:szCs w:val="24"/>
-        </w:rPr>
-        <w:t>\</w:t>
-      </w:r>
-      <w:proofErr w:type="spellStart"/>
+      <w:r>
+        <w:rPr>
+          <w:rFonts w:ascii="Helvetica" w:hAnsi="Helvetica"/>
+          <w:sz w:val="24"/>
+          <w:szCs w:val="24"/>
+        </w:rPr>
+        <w:t xml:space="preserve"> at path\BLDC_Speed_Control\</w:t>
+      </w:r>
       <w:r>
         <w:rPr>
           <w:rFonts w:ascii="Helvetica" w:hAnsi="Helvetica"/>
@@ -2038,7 +1871,6 @@
         </w:rPr>
         <w:t>Hall_Sensor</w:t>
       </w:r>
-      <w:proofErr w:type="spellEnd"/>
     </w:p>
     <w:p>
       <w:pPr>
@@ -2200,43 +2032,7 @@
           <w:sz w:val="24"/>
           <w:szCs w:val="24"/>
         </w:rPr>
-        <w:t>Run: cd path\</w:t>
-      </w:r>
-      <w:proofErr w:type="spellStart"/>
-      <w:r>
-        <w:rPr>
-          <w:rFonts w:ascii="Helvetica" w:hAnsi="Helvetica"/>
-          <w:sz w:val="24"/>
-          <w:szCs w:val="24"/>
-        </w:rPr>
-        <w:t>BLDC_Speed_Control</w:t>
-      </w:r>
-      <w:proofErr w:type="spellEnd"/>
-      <w:r>
-        <w:rPr>
-          <w:rFonts w:ascii="Helvetica" w:hAnsi="Helvetica"/>
-          <w:sz w:val="24"/>
-          <w:szCs w:val="24"/>
-        </w:rPr>
-        <w:t>\</w:t>
-      </w:r>
-      <w:proofErr w:type="spellStart"/>
-      <w:r>
-        <w:rPr>
-          <w:rFonts w:ascii="Helvetica" w:hAnsi="Helvetica"/>
-          <w:sz w:val="24"/>
-          <w:szCs w:val="24"/>
-        </w:rPr>
-        <w:t>Python_DataLogger</w:t>
-      </w:r>
-      <w:proofErr w:type="spellEnd"/>
-      <w:r>
-        <w:rPr>
-          <w:rFonts w:ascii="Helvetica" w:hAnsi="Helvetica"/>
-          <w:sz w:val="24"/>
-          <w:szCs w:val="24"/>
-        </w:rPr>
-        <w:t>\src</w:t>
+        <w:t>Run: cd path\BLDC_Speed_Control\Python_DataLogger\src</w:t>
       </w:r>
     </w:p>
     <w:p>
@@ -2346,18 +2142,32 @@
           <w:sz w:val="24"/>
           <w:szCs w:val="24"/>
         </w:rPr>
-        <w:t xml:space="preserve">Motor start to rotate to 1800 </w:t>
-      </w:r>
-      <w:proofErr w:type="spellStart"/>
-      <w:r>
-        <w:rPr>
-          <w:rFonts w:ascii="Helvetica" w:hAnsi="Helvetica"/>
-          <w:sz w:val="24"/>
-          <w:szCs w:val="24"/>
-        </w:rPr>
-        <w:t>rmp</w:t>
-      </w:r>
-      <w:proofErr w:type="spellEnd"/>
+        <w:t xml:space="preserve">Motor start to rotate </w:t>
+      </w:r>
+      <w:r>
+        <w:rPr>
+          <w:rFonts w:ascii="Helvetica" w:hAnsi="Helvetica"/>
+          <w:sz w:val="24"/>
+          <w:szCs w:val="24"/>
+        </w:rPr>
+        <w:t>at</w:t>
+      </w:r>
+      <w:r>
+        <w:rPr>
+          <w:rFonts w:ascii="Helvetica" w:hAnsi="Helvetica"/>
+          <w:sz w:val="24"/>
+          <w:szCs w:val="24"/>
+        </w:rPr>
+        <w:t xml:space="preserve"> 1800 rp</w:t>
+      </w:r>
+      <w:r>
+        <w:rPr>
+          <w:rFonts w:ascii="Helvetica" w:hAnsi="Helvetica"/>
+          <w:sz w:val="24"/>
+          <w:szCs w:val="24"/>
+        </w:rPr>
+        <w:t>m</w:t>
+      </w:r>
     </w:p>
     <w:p>
       <w:pPr>
@@ -2378,43 +2188,7 @@
           <w:sz w:val="24"/>
           <w:szCs w:val="24"/>
         </w:rPr>
-        <w:t>An csv report is exported at path\</w:t>
-      </w:r>
-      <w:proofErr w:type="spellStart"/>
-      <w:r>
-        <w:rPr>
-          <w:rFonts w:ascii="Helvetica" w:hAnsi="Helvetica"/>
-          <w:sz w:val="24"/>
-          <w:szCs w:val="24"/>
-        </w:rPr>
-        <w:t>BLDC_Speed_Control</w:t>
-      </w:r>
-      <w:proofErr w:type="spellEnd"/>
-      <w:r>
-        <w:rPr>
-          <w:rFonts w:ascii="Helvetica" w:hAnsi="Helvetica"/>
-          <w:sz w:val="24"/>
-          <w:szCs w:val="24"/>
-        </w:rPr>
-        <w:t>\</w:t>
-      </w:r>
-      <w:proofErr w:type="spellStart"/>
-      <w:r>
-        <w:rPr>
-          <w:rFonts w:ascii="Helvetica" w:hAnsi="Helvetica"/>
-          <w:sz w:val="24"/>
-          <w:szCs w:val="24"/>
-        </w:rPr>
-        <w:t>Python_DataLogger</w:t>
-      </w:r>
-      <w:proofErr w:type="spellEnd"/>
-      <w:r>
-        <w:rPr>
-          <w:rFonts w:ascii="Helvetica" w:hAnsi="Helvetica"/>
-          <w:sz w:val="24"/>
-          <w:szCs w:val="24"/>
-        </w:rPr>
-        <w:t>\csv</w:t>
+        <w:t>An csv report is exported at path\BLDC_Speed_Control\Python_DataLogger\csv</w:t>
       </w:r>
     </w:p>
     <w:p>
@@ -2452,18 +2226,8 @@
           <w:sz w:val="24"/>
           <w:szCs w:val="24"/>
         </w:rPr>
-        <w:t xml:space="preserve">motor run: </w:t>
-      </w:r>
-      <w:proofErr w:type="spellStart"/>
-      <w:r>
-        <w:rPr>
-          <w:rFonts w:ascii="Helvetica" w:hAnsi="Helvetica"/>
-          <w:sz w:val="24"/>
-          <w:szCs w:val="24"/>
-        </w:rPr>
-        <w:t>ctrl+c</w:t>
-      </w:r>
-      <w:proofErr w:type="spellEnd"/>
+        <w:t>motor run: ctrl+c</w:t>
+      </w:r>
       <w:r>
         <w:rPr>
           <w:rFonts w:ascii="Helvetica" w:hAnsi="Helvetica"/>
@@ -2621,7 +2385,6 @@
         </w:rPr>
         <w:t xml:space="preserve"> </w:t>
       </w:r>
-      <w:proofErr w:type="spellStart"/>
       <w:r>
         <w:rPr>
           <w:rFonts w:ascii="Helvetica" w:hAnsi="Helvetica"/>
@@ -2632,7 +2395,6 @@
         </w:rPr>
         <w:t>Hall_Sensor.ino</w:t>
       </w:r>
-      <w:proofErr w:type="spellEnd"/>
       <w:r>
         <w:rPr>
           <w:rFonts w:ascii="Helvetica" w:hAnsi="Helvetica"/>
@@ -2651,7 +2413,6 @@
         </w:rPr>
         <w:t xml:space="preserve">and </w:t>
       </w:r>
-      <w:proofErr w:type="spellStart"/>
       <w:r>
         <w:rPr>
           <w:rFonts w:ascii="Helvetica" w:hAnsi="Helvetica"/>
@@ -2662,7 +2423,6 @@
         </w:rPr>
         <w:t>IR_Sensor.ino</w:t>
       </w:r>
-      <w:proofErr w:type="spellEnd"/>
       <w:r>
         <w:rPr>
           <w:rFonts w:ascii="Helvetica" w:hAnsi="Helvetica"/>
@@ -2788,9 +2548,28 @@
           <w:sz w:val="24"/>
           <w:szCs w:val="24"/>
         </w:rPr>
-        <w:t xml:space="preserve">float </w:t>
-      </w:r>
-      <w:proofErr w:type="spellStart"/>
+        <w:t>float Kp, float Ki, float Kd, int sampleT, int outMin, int outMax)</w:t>
+      </w:r>
+    </w:p>
+    <w:p>
+      <w:pPr>
+        <w:ind w:firstLine="720"/>
+        <w:rPr>
+          <w:rFonts w:ascii="Helvetica" w:hAnsi="Helvetica"/>
+          <w:sz w:val="24"/>
+          <w:szCs w:val="24"/>
+        </w:rPr>
+      </w:pPr>
+    </w:p>
+    <w:p>
+      <w:pPr>
+        <w:ind w:firstLine="720"/>
+        <w:rPr>
+          <w:rFonts w:ascii="Helvetica" w:hAnsi="Helvetica"/>
+          <w:sz w:val="24"/>
+          <w:szCs w:val="24"/>
+        </w:rPr>
+      </w:pPr>
       <w:r>
         <w:rPr>
           <w:rFonts w:ascii="Helvetica" w:hAnsi="Helvetica"/>
@@ -2799,9 +2578,26 @@
           <w:sz w:val="24"/>
           <w:szCs w:val="24"/>
         </w:rPr>
-        <w:t>Kp</w:t>
-      </w:r>
-      <w:proofErr w:type="spellEnd"/>
+        <w:t>Kp:</w:t>
+      </w:r>
+      <w:r>
+        <w:rPr>
+          <w:rFonts w:ascii="Helvetica" w:hAnsi="Helvetica"/>
+          <w:sz w:val="24"/>
+          <w:szCs w:val="24"/>
+        </w:rPr>
+        <w:t xml:space="preserve"> proportional constant of PID</w:t>
+      </w:r>
+    </w:p>
+    <w:p>
+      <w:pPr>
+        <w:ind w:firstLine="720"/>
+        <w:rPr>
+          <w:rFonts w:ascii="Helvetica" w:hAnsi="Helvetica"/>
+          <w:sz w:val="24"/>
+          <w:szCs w:val="24"/>
+        </w:rPr>
+      </w:pPr>
       <w:r>
         <w:rPr>
           <w:rFonts w:ascii="Helvetica" w:hAnsi="Helvetica"/>
@@ -2810,9 +2606,26 @@
           <w:sz w:val="24"/>
           <w:szCs w:val="24"/>
         </w:rPr>
-        <w:t xml:space="preserve">, float Ki, float Kd, int </w:t>
-      </w:r>
-      <w:proofErr w:type="spellStart"/>
+        <w:t>Ki</w:t>
+      </w:r>
+      <w:r>
+        <w:rPr>
+          <w:rFonts w:ascii="Helvetica" w:hAnsi="Helvetica"/>
+          <w:sz w:val="24"/>
+          <w:szCs w:val="24"/>
+        </w:rPr>
+        <w:t>: Integral constant of PID</w:t>
+      </w:r>
+    </w:p>
+    <w:p>
+      <w:pPr>
+        <w:ind w:firstLine="720"/>
+        <w:rPr>
+          <w:rFonts w:ascii="Helvetica" w:hAnsi="Helvetica"/>
+          <w:sz w:val="24"/>
+          <w:szCs w:val="24"/>
+        </w:rPr>
+      </w:pPr>
       <w:r>
         <w:rPr>
           <w:rFonts w:ascii="Helvetica" w:hAnsi="Helvetica"/>
@@ -2821,9 +2634,26 @@
           <w:sz w:val="24"/>
           <w:szCs w:val="24"/>
         </w:rPr>
-        <w:t>sampleT</w:t>
-      </w:r>
-      <w:proofErr w:type="spellEnd"/>
+        <w:t>Kd:</w:t>
+      </w:r>
+      <w:r>
+        <w:rPr>
+          <w:rFonts w:ascii="Helvetica" w:hAnsi="Helvetica"/>
+          <w:sz w:val="24"/>
+          <w:szCs w:val="24"/>
+        </w:rPr>
+        <w:t xml:space="preserve"> derivative constant of PID</w:t>
+      </w:r>
+    </w:p>
+    <w:p>
+      <w:pPr>
+        <w:ind w:firstLine="720"/>
+        <w:rPr>
+          <w:rFonts w:ascii="Helvetica" w:hAnsi="Helvetica"/>
+          <w:sz w:val="24"/>
+          <w:szCs w:val="24"/>
+        </w:rPr>
+      </w:pPr>
       <w:r>
         <w:rPr>
           <w:rFonts w:ascii="Helvetica" w:hAnsi="Helvetica"/>
@@ -2832,9 +2662,26 @@
           <w:sz w:val="24"/>
           <w:szCs w:val="24"/>
         </w:rPr>
-        <w:t xml:space="preserve">, int </w:t>
-      </w:r>
-      <w:proofErr w:type="spellStart"/>
+        <w:t>sampleT:</w:t>
+      </w:r>
+      <w:r>
+        <w:rPr>
+          <w:rFonts w:ascii="Helvetica" w:hAnsi="Helvetica"/>
+          <w:sz w:val="24"/>
+          <w:szCs w:val="24"/>
+        </w:rPr>
+        <w:t xml:space="preserve"> Sampling time of PID controller</w:t>
+      </w:r>
+    </w:p>
+    <w:p>
+      <w:pPr>
+        <w:ind w:firstLine="720"/>
+        <w:rPr>
+          <w:rFonts w:ascii="Helvetica" w:hAnsi="Helvetica"/>
+          <w:sz w:val="24"/>
+          <w:szCs w:val="24"/>
+        </w:rPr>
+      </w:pPr>
       <w:r>
         <w:rPr>
           <w:rFonts w:ascii="Helvetica" w:hAnsi="Helvetica"/>
@@ -2843,9 +2690,26 @@
           <w:sz w:val="24"/>
           <w:szCs w:val="24"/>
         </w:rPr>
-        <w:t>outMin</w:t>
-      </w:r>
-      <w:proofErr w:type="spellEnd"/>
+        <w:t>outMin:</w:t>
+      </w:r>
+      <w:r>
+        <w:rPr>
+          <w:rFonts w:ascii="Helvetica" w:hAnsi="Helvetica"/>
+          <w:sz w:val="24"/>
+          <w:szCs w:val="24"/>
+        </w:rPr>
+        <w:t xml:space="preserve"> min output of controller (Should be kept to 1000 for this application)</w:t>
+      </w:r>
+    </w:p>
+    <w:p>
+      <w:pPr>
+        <w:ind w:firstLine="720"/>
+        <w:rPr>
+          <w:rFonts w:ascii="Helvetica" w:hAnsi="Helvetica"/>
+          <w:sz w:val="24"/>
+          <w:szCs w:val="24"/>
+        </w:rPr>
+      </w:pPr>
       <w:r>
         <w:rPr>
           <w:rFonts w:ascii="Helvetica" w:hAnsi="Helvetica"/>
@@ -2854,9 +2718,139 @@
           <w:sz w:val="24"/>
           <w:szCs w:val="24"/>
         </w:rPr>
-        <w:t xml:space="preserve">, int </w:t>
-      </w:r>
-      <w:proofErr w:type="spellStart"/>
+        <w:t>outMax:</w:t>
+      </w:r>
+      <w:r>
+        <w:rPr>
+          <w:rFonts w:ascii="Helvetica" w:hAnsi="Helvetica"/>
+          <w:sz w:val="24"/>
+          <w:szCs w:val="24"/>
+        </w:rPr>
+        <w:t xml:space="preserve"> max output of controller (The max value could be 2000</w:t>
+      </w:r>
+      <w:r>
+        <w:rPr>
+          <w:rFonts w:ascii="Helvetica" w:hAnsi="Helvetica"/>
+          <w:sz w:val="24"/>
+          <w:szCs w:val="24"/>
+        </w:rPr>
+        <w:t>, but 1200 is ok</w:t>
+      </w:r>
+      <w:r>
+        <w:rPr>
+          <w:rFonts w:ascii="Helvetica" w:hAnsi="Helvetica"/>
+          <w:sz w:val="24"/>
+          <w:szCs w:val="24"/>
+        </w:rPr>
+        <w:t>)</w:t>
+      </w:r>
+    </w:p>
+    <w:p>
+      <w:pPr>
+        <w:ind w:firstLine="720"/>
+        <w:rPr>
+          <w:rFonts w:ascii="Helvetica" w:hAnsi="Helvetica"/>
+          <w:sz w:val="24"/>
+          <w:szCs w:val="24"/>
+        </w:rPr>
+      </w:pPr>
+    </w:p>
+    <w:p>
+      <w:pPr>
+        <w:ind w:left="720"/>
+        <w:rPr>
+          <w:rFonts w:ascii="Helvetica" w:hAnsi="Helvetica"/>
+          <w:sz w:val="24"/>
+          <w:szCs w:val="24"/>
+        </w:rPr>
+      </w:pPr>
+      <w:r>
+        <w:rPr>
+          <w:rFonts w:ascii="Helvetica" w:hAnsi="Helvetica"/>
+          <w:sz w:val="24"/>
+          <w:szCs w:val="24"/>
+        </w:rPr>
+        <w:t xml:space="preserve">For this kind of system </w:t>
+      </w:r>
+      <w:r>
+        <w:rPr>
+          <w:rFonts w:ascii="Helvetica" w:hAnsi="Helvetica"/>
+          <w:sz w:val="24"/>
+          <w:szCs w:val="24"/>
+        </w:rPr>
+        <w:t xml:space="preserve">just </w:t>
+      </w:r>
+      <w:r>
+        <w:rPr>
+          <w:rFonts w:ascii="Helvetica" w:hAnsi="Helvetica"/>
+          <w:sz w:val="24"/>
+          <w:szCs w:val="24"/>
+        </w:rPr>
+        <w:t>Kp and Ki should be modified. The python script helps in tuning because it plots the speed measure for Arduino. Kp and Ki should be changed in very little rates.</w:t>
+      </w:r>
+    </w:p>
+    <w:p>
+      <w:pPr>
+        <w:ind w:left="720"/>
+        <w:rPr>
+          <w:rFonts w:ascii="Helvetica" w:hAnsi="Helvetica"/>
+          <w:sz w:val="24"/>
+          <w:szCs w:val="24"/>
+        </w:rPr>
+      </w:pPr>
+    </w:p>
+    <w:p>
+      <w:pPr>
+        <w:pStyle w:val="ListParagraph"/>
+        <w:numPr>
+          <w:ilvl w:val="0"/>
+          <w:numId w:val="1"/>
+        </w:numPr>
+        <w:rPr>
+          <w:rFonts w:ascii="Helvetica" w:hAnsi="Helvetica"/>
+          <w:b/>
+          <w:bCs/>
+          <w:sz w:val="24"/>
+          <w:szCs w:val="24"/>
+        </w:rPr>
+      </w:pPr>
+      <w:r>
+        <w:rPr>
+          <w:rFonts w:ascii="Helvetica" w:hAnsi="Helvetica"/>
+          <w:b/>
+          <w:bCs/>
+          <w:sz w:val="24"/>
+          <w:szCs w:val="24"/>
+        </w:rPr>
+        <w:t>Change Setpoint</w:t>
+      </w:r>
+    </w:p>
+    <w:p>
+      <w:pPr>
+        <w:ind w:left="720"/>
+        <w:rPr>
+          <w:rFonts w:ascii="Helvetica" w:hAnsi="Helvetica"/>
+          <w:sz w:val="24"/>
+          <w:szCs w:val="24"/>
+        </w:rPr>
+      </w:pPr>
+      <w:r>
+        <w:rPr>
+          <w:rFonts w:ascii="Helvetica" w:hAnsi="Helvetica"/>
+          <w:sz w:val="24"/>
+          <w:szCs w:val="24"/>
+        </w:rPr>
+        <w:t>Both</w:t>
+      </w:r>
+      <w:r>
+        <w:rPr>
+          <w:rFonts w:ascii="Helvetica" w:hAnsi="Helvetica"/>
+          <w:color w:val="FF0000"/>
+          <w:sz w:val="24"/>
+          <w:szCs w:val="24"/>
+        </w:rPr>
+        <w:t xml:space="preserve"> </w:t>
+      </w:r>
       <w:r>
         <w:rPr>
           <w:rFonts w:ascii="Helvetica" w:hAnsi="Helvetica"/>
@@ -2865,9 +2859,8 @@
           <w:sz w:val="24"/>
           <w:szCs w:val="24"/>
         </w:rPr>
-        <w:t>outMax</w:t>
-      </w:r>
-      <w:proofErr w:type="spellEnd"/>
+        <w:t>Hall_Sensor.ino</w:t>
+      </w:r>
       <w:r>
         <w:rPr>
           <w:rFonts w:ascii="Helvetica" w:hAnsi="Helvetica"/>
@@ -2876,29 +2869,16 @@
           <w:sz w:val="24"/>
           <w:szCs w:val="24"/>
         </w:rPr>
-        <w:t>)</w:t>
-      </w:r>
-    </w:p>
-    <w:p>
-      <w:pPr>
-        <w:ind w:firstLine="720"/>
-        <w:rPr>
-          <w:rFonts w:ascii="Helvetica" w:hAnsi="Helvetica"/>
-          <w:sz w:val="24"/>
-          <w:szCs w:val="24"/>
-        </w:rPr>
-      </w:pPr>
-    </w:p>
-    <w:p>
-      <w:pPr>
-        <w:ind w:firstLine="720"/>
-        <w:rPr>
-          <w:rFonts w:ascii="Helvetica" w:hAnsi="Helvetica"/>
-          <w:sz w:val="24"/>
-          <w:szCs w:val="24"/>
-        </w:rPr>
-      </w:pPr>
-      <w:proofErr w:type="spellStart"/>
+        <w:t xml:space="preserve"> </w:t>
+      </w:r>
+      <w:r>
+        <w:rPr>
+          <w:rFonts w:ascii="Helvetica" w:hAnsi="Helvetica"/>
+          <w:sz w:val="24"/>
+          <w:szCs w:val="24"/>
+        </w:rPr>
+        <w:t xml:space="preserve">and </w:t>
+      </w:r>
       <w:r>
         <w:rPr>
           <w:rFonts w:ascii="Helvetica" w:hAnsi="Helvetica"/>
@@ -2907,9 +2887,8 @@
           <w:sz w:val="24"/>
           <w:szCs w:val="24"/>
         </w:rPr>
-        <w:t>Kp</w:t>
-      </w:r>
-      <w:proofErr w:type="spellEnd"/>
+        <w:t>IR_Sensor.ino</w:t>
+      </w:r>
       <w:r>
         <w:rPr>
           <w:rFonts w:ascii="Helvetica" w:hAnsi="Helvetica"/>
@@ -2918,27 +2897,71 @@
           <w:sz w:val="24"/>
           <w:szCs w:val="24"/>
         </w:rPr>
-        <w:t>:</w:t>
-      </w:r>
-      <w:r>
-        <w:rPr>
-          <w:rFonts w:ascii="Helvetica" w:hAnsi="Helvetica"/>
-          <w:sz w:val="24"/>
-          <w:szCs w:val="24"/>
-        </w:rPr>
-        <w:t xml:space="preserve"> proportional constant of PID</w:t>
+        <w:t xml:space="preserve"> </w:t>
+      </w:r>
+      <w:r>
+        <w:rPr>
+          <w:rFonts w:ascii="Helvetica" w:hAnsi="Helvetica"/>
+          <w:sz w:val="24"/>
+          <w:szCs w:val="24"/>
+        </w:rPr>
+        <w:t>have the line:</w:t>
+      </w:r>
+    </w:p>
+    <w:p>
+      <w:pPr>
+        <w:ind w:left="720"/>
+        <w:rPr>
+          <w:rFonts w:ascii="Helvetica" w:hAnsi="Helvetica"/>
+          <w:color w:val="FF0000"/>
+          <w:sz w:val="24"/>
+          <w:szCs w:val="24"/>
+        </w:rPr>
+      </w:pPr>
+      <w:r>
+        <w:rPr>
+          <w:noProof/>
+        </w:rPr>
+        <w:drawing>
+          <wp:inline distT="0" distB="0" distL="0" distR="0" wp14:anchorId="3CBAB01D" wp14:editId="61032286">
+            <wp:extent cx="4781550" cy="276225"/>
+            <wp:effectExtent l="0" t="0" r="0" b="9525"/>
+            <wp:docPr id="11" name="Picture 11"/>
+            <wp:cNvGraphicFramePr>
+              <a:graphicFrameLocks xmlns:a="http://schemas.openxmlformats.org/drawingml/2006/main" noChangeAspect="1"/>
+            </wp:cNvGraphicFramePr>
+            <a:graphic xmlns:a="http://schemas.openxmlformats.org/drawingml/2006/main">
+              <a:graphicData uri="http://schemas.openxmlformats.org/drawingml/2006/picture">
+                <pic:pic xmlns:pic="http://schemas.openxmlformats.org/drawingml/2006/picture">
+                  <pic:nvPicPr>
+                    <pic:cNvPr id="1" name=""/>
+                    <pic:cNvPicPr/>
+                  </pic:nvPicPr>
+                  <pic:blipFill>
+                    <a:blip r:embed="rId15"/>
+                    <a:stretch>
+                      <a:fillRect/>
+                    </a:stretch>
+                  </pic:blipFill>
+                  <pic:spPr>
+                    <a:xfrm>
+                      <a:off x="0" y="0"/>
+                      <a:ext cx="4781550" cy="276225"/>
+                    </a:xfrm>
+                    <a:prstGeom prst="rect">
+                      <a:avLst/>
+                    </a:prstGeom>
+                  </pic:spPr>
+                </pic:pic>
+              </a:graphicData>
+            </a:graphic>
+          </wp:inline>
+        </w:drawing>
       </w:r>
     </w:p>
     <w:p>
       <w:pPr>
         <w:ind w:firstLine="720"/>
-        <w:rPr>
-          <w:rFonts w:ascii="Helvetica" w:hAnsi="Helvetica"/>
-          <w:sz w:val="24"/>
-          <w:szCs w:val="24"/>
-        </w:rPr>
-      </w:pPr>
-      <w:r>
         <w:rPr>
           <w:rFonts w:ascii="Helvetica" w:hAnsi="Helvetica"/>
           <w:i/>
@@ -2946,252 +2969,42 @@
           <w:sz w:val="24"/>
           <w:szCs w:val="24"/>
         </w:rPr>
-        <w:t>Ki</w:t>
-      </w:r>
-      <w:r>
-        <w:rPr>
-          <w:rFonts w:ascii="Helvetica" w:hAnsi="Helvetica"/>
-          <w:sz w:val="24"/>
-          <w:szCs w:val="24"/>
-        </w:rPr>
-        <w:t>: Integral constant of PID</w:t>
-      </w:r>
-    </w:p>
-    <w:p>
-      <w:pPr>
-        <w:ind w:firstLine="720"/>
-        <w:rPr>
-          <w:rFonts w:ascii="Helvetica" w:hAnsi="Helvetica"/>
-          <w:sz w:val="24"/>
-          <w:szCs w:val="24"/>
-        </w:rPr>
-      </w:pPr>
-      <w:r>
-        <w:rPr>
-          <w:rFonts w:ascii="Helvetica" w:hAnsi="Helvetica"/>
-          <w:i/>
-          <w:iCs/>
-          <w:sz w:val="24"/>
-          <w:szCs w:val="24"/>
-        </w:rPr>
-        <w:t>Kd:</w:t>
-      </w:r>
-      <w:r>
-        <w:rPr>
-          <w:rFonts w:ascii="Helvetica" w:hAnsi="Helvetica"/>
-          <w:sz w:val="24"/>
-          <w:szCs w:val="24"/>
-        </w:rPr>
-        <w:t xml:space="preserve"> derivative constant of PID</w:t>
-      </w:r>
-    </w:p>
-    <w:p>
-      <w:pPr>
-        <w:ind w:firstLine="720"/>
-        <w:rPr>
-          <w:rFonts w:ascii="Helvetica" w:hAnsi="Helvetica"/>
-          <w:sz w:val="24"/>
-          <w:szCs w:val="24"/>
-        </w:rPr>
-      </w:pPr>
-      <w:proofErr w:type="spellStart"/>
-      <w:r>
-        <w:rPr>
-          <w:rFonts w:ascii="Helvetica" w:hAnsi="Helvetica"/>
-          <w:i/>
-          <w:iCs/>
-          <w:sz w:val="24"/>
-          <w:szCs w:val="24"/>
-        </w:rPr>
-        <w:t>sampleT</w:t>
-      </w:r>
-      <w:proofErr w:type="spellEnd"/>
-      <w:r>
-        <w:rPr>
-          <w:rFonts w:ascii="Helvetica" w:hAnsi="Helvetica"/>
-          <w:i/>
-          <w:iCs/>
-          <w:sz w:val="24"/>
-          <w:szCs w:val="24"/>
-        </w:rPr>
-        <w:t>:</w:t>
-      </w:r>
-      <w:r>
-        <w:rPr>
-          <w:rFonts w:ascii="Helvetica" w:hAnsi="Helvetica"/>
-          <w:sz w:val="24"/>
-          <w:szCs w:val="24"/>
-        </w:rPr>
-        <w:t xml:space="preserve"> Sampling time of PID controller</w:t>
-      </w:r>
-    </w:p>
-    <w:p>
-      <w:pPr>
-        <w:ind w:firstLine="720"/>
-        <w:rPr>
-          <w:rFonts w:ascii="Helvetica" w:hAnsi="Helvetica"/>
-          <w:sz w:val="24"/>
-          <w:szCs w:val="24"/>
-        </w:rPr>
-      </w:pPr>
-      <w:proofErr w:type="spellStart"/>
-      <w:r>
-        <w:rPr>
-          <w:rFonts w:ascii="Helvetica" w:hAnsi="Helvetica"/>
-          <w:i/>
-          <w:iCs/>
-          <w:sz w:val="24"/>
-          <w:szCs w:val="24"/>
-        </w:rPr>
-        <w:t>outMin</w:t>
-      </w:r>
-      <w:proofErr w:type="spellEnd"/>
-      <w:r>
-        <w:rPr>
-          <w:rFonts w:ascii="Helvetica" w:hAnsi="Helvetica"/>
-          <w:i/>
-          <w:iCs/>
-          <w:sz w:val="24"/>
-          <w:szCs w:val="24"/>
-        </w:rPr>
-        <w:t>:</w:t>
-      </w:r>
-      <w:r>
-        <w:rPr>
-          <w:rFonts w:ascii="Helvetica" w:hAnsi="Helvetica"/>
-          <w:sz w:val="24"/>
-          <w:szCs w:val="24"/>
-        </w:rPr>
-        <w:t xml:space="preserve"> min output of controller (Should be kept to 1000 for this application)</w:t>
-      </w:r>
-    </w:p>
-    <w:p>
-      <w:pPr>
-        <w:ind w:firstLine="720"/>
-        <w:rPr>
-          <w:rFonts w:ascii="Helvetica" w:hAnsi="Helvetica"/>
-          <w:sz w:val="24"/>
-          <w:szCs w:val="24"/>
-        </w:rPr>
-      </w:pPr>
-      <w:proofErr w:type="spellStart"/>
-      <w:r>
-        <w:rPr>
-          <w:rFonts w:ascii="Helvetica" w:hAnsi="Helvetica"/>
-          <w:i/>
-          <w:iCs/>
-          <w:sz w:val="24"/>
-          <w:szCs w:val="24"/>
-        </w:rPr>
-        <w:t>outMax</w:t>
-      </w:r>
-      <w:proofErr w:type="spellEnd"/>
-      <w:r>
-        <w:rPr>
-          <w:rFonts w:ascii="Helvetica" w:hAnsi="Helvetica"/>
-          <w:i/>
-          <w:iCs/>
-          <w:sz w:val="24"/>
-          <w:szCs w:val="24"/>
-        </w:rPr>
-        <w:t>:</w:t>
-      </w:r>
-      <w:r>
-        <w:rPr>
-          <w:rFonts w:ascii="Helvetica" w:hAnsi="Helvetica"/>
-          <w:sz w:val="24"/>
-          <w:szCs w:val="24"/>
-        </w:rPr>
-        <w:t xml:space="preserve"> max output of controller (The max value could be 2000</w:t>
-      </w:r>
-      <w:r>
-        <w:rPr>
-          <w:rFonts w:ascii="Helvetica" w:hAnsi="Helvetica"/>
-          <w:sz w:val="24"/>
-          <w:szCs w:val="24"/>
-        </w:rPr>
-        <w:t>, but 1200 is ok</w:t>
-      </w:r>
-      <w:r>
-        <w:rPr>
-          <w:rFonts w:ascii="Helvetica" w:hAnsi="Helvetica"/>
-          <w:sz w:val="24"/>
-          <w:szCs w:val="24"/>
-        </w:rPr>
-        <w:t>)</w:t>
-      </w:r>
-    </w:p>
-    <w:p>
-      <w:pPr>
-        <w:ind w:firstLine="720"/>
-        <w:rPr>
-          <w:rFonts w:ascii="Helvetica" w:hAnsi="Helvetica"/>
-          <w:sz w:val="24"/>
-          <w:szCs w:val="24"/>
-        </w:rPr>
-      </w:pPr>
-    </w:p>
-    <w:p>
-      <w:pPr>
-        <w:ind w:left="720"/>
-        <w:rPr>
-          <w:rFonts w:ascii="Helvetica" w:hAnsi="Helvetica"/>
-          <w:sz w:val="24"/>
-          <w:szCs w:val="24"/>
-        </w:rPr>
-      </w:pPr>
-      <w:r>
-        <w:rPr>
-          <w:rFonts w:ascii="Helvetica" w:hAnsi="Helvetica"/>
-          <w:sz w:val="24"/>
-          <w:szCs w:val="24"/>
-        </w:rPr>
-        <w:t xml:space="preserve">For this kind of system </w:t>
-      </w:r>
-      <w:r>
-        <w:rPr>
-          <w:rFonts w:ascii="Helvetica" w:hAnsi="Helvetica"/>
-          <w:sz w:val="24"/>
-          <w:szCs w:val="24"/>
-        </w:rPr>
-        <w:t xml:space="preserve">just </w:t>
-      </w:r>
-      <w:proofErr w:type="spellStart"/>
-      <w:r>
-        <w:rPr>
-          <w:rFonts w:ascii="Helvetica" w:hAnsi="Helvetica"/>
-          <w:sz w:val="24"/>
-          <w:szCs w:val="24"/>
-        </w:rPr>
-        <w:t>Kp</w:t>
-      </w:r>
-      <w:proofErr w:type="spellEnd"/>
-      <w:r>
-        <w:rPr>
-          <w:rFonts w:ascii="Helvetica" w:hAnsi="Helvetica"/>
-          <w:sz w:val="24"/>
-          <w:szCs w:val="24"/>
-        </w:rPr>
-        <w:t xml:space="preserve"> and Ki should be modified. The python script helps in tuning because it plots the speed measure for Arduino. </w:t>
-      </w:r>
-      <w:proofErr w:type="spellStart"/>
-      <w:r>
-        <w:rPr>
-          <w:rFonts w:ascii="Helvetica" w:hAnsi="Helvetica"/>
-          <w:sz w:val="24"/>
-          <w:szCs w:val="24"/>
-        </w:rPr>
-        <w:t>Kp</w:t>
-      </w:r>
-      <w:proofErr w:type="spellEnd"/>
-      <w:r>
-        <w:rPr>
-          <w:rFonts w:ascii="Helvetica" w:hAnsi="Helvetica"/>
-          <w:sz w:val="24"/>
-          <w:szCs w:val="24"/>
-        </w:rPr>
-        <w:t xml:space="preserve"> and Ki should be changed in very little rates.</w:t>
-      </w:r>
+      </w:pPr>
+      <w:r>
+        <w:rPr>
+          <w:rFonts w:ascii="Helvetica" w:hAnsi="Helvetica"/>
+          <w:sz w:val="24"/>
+          <w:szCs w:val="24"/>
+        </w:rPr>
+        <w:t xml:space="preserve">If you change the </w:t>
+      </w:r>
+      <w:r>
+        <w:rPr>
+          <w:rFonts w:ascii="Helvetica" w:hAnsi="Helvetica"/>
+          <w:sz w:val="24"/>
+          <w:szCs w:val="24"/>
+        </w:rPr>
+        <w:t>value</w:t>
+      </w:r>
+      <w:bookmarkStart w:id="1" w:name="_GoBack"/>
+      <w:bookmarkEnd w:id="1"/>
+      <w:r>
+        <w:rPr>
+          <w:rFonts w:ascii="Helvetica" w:hAnsi="Helvetica"/>
+          <w:sz w:val="24"/>
+          <w:szCs w:val="24"/>
+        </w:rPr>
+        <w:t xml:space="preserve"> a new target speed will be set.</w:t>
+      </w:r>
+    </w:p>
+    <w:p>
+      <w:pPr>
+        <w:rPr>
+          <w:rFonts w:ascii="Helvetica" w:hAnsi="Helvetica"/>
+          <w:sz w:val="24"/>
+          <w:szCs w:val="24"/>
+        </w:rPr>
+      </w:pPr>
     </w:p>
     <w:p>
       <w:pPr>

</xml_diff>